<commit_message>
working on raidar schema
</commit_message>
<xml_diff>
--- a/docs/RAIDAR_Schema.docx
+++ b/docs/RAIDAR_Schema.docx
@@ -214,50 +214,78 @@
           <w:sz w:val="19"/>
           <w:szCs w:val="19"/>
         </w:rPr>
-        <w:t>MessageHeader</w:t>
-      </w:r>
-      <w:r>
-        <w:rPr>
-          <w:rFonts w:ascii="Verdana" w:hAnsi="Verdana" w:cs="Times New Roman"/>
-          <w:color w:val="000000"/>
-          <w:sz w:val="19"/>
-          <w:szCs w:val="19"/>
-        </w:rPr>
-        <w:t xml:space="preserve">: </w:t>
-      </w:r>
-    </w:p>
-    <w:p>
-      <w:pPr>
-        <w:shd w:val="clear" w:color="auto" w:fill="FFFFFF"/>
-        <w:spacing w:before="120" w:after="240" w:line="230" w:lineRule="atLeast"/>
-        <w:rPr>
-          <w:rFonts w:ascii="Verdana" w:hAnsi="Verdana" w:cs="Times New Roman"/>
-          <w:color w:val="000000"/>
-          <w:sz w:val="19"/>
-          <w:szCs w:val="19"/>
-        </w:rPr>
-      </w:pPr>
-      <w:r>
-        <w:rPr>
-          <w:rFonts w:ascii="Verdana" w:hAnsi="Verdana" w:cs="Times New Roman"/>
-          <w:color w:val="000000"/>
-          <w:sz w:val="19"/>
-          <w:szCs w:val="19"/>
-        </w:rPr>
-        <w:t>UpdateIndicator:</w:t>
-      </w:r>
-    </w:p>
-    <w:p>
-      <w:pPr>
-        <w:shd w:val="clear" w:color="auto" w:fill="FFFFFF"/>
-        <w:spacing w:before="120" w:after="240" w:line="230" w:lineRule="atLeast"/>
-        <w:rPr>
-          <w:rFonts w:ascii="Verdana" w:hAnsi="Verdana" w:cs="Times New Roman"/>
-          <w:color w:val="000000"/>
-          <w:sz w:val="19"/>
-          <w:szCs w:val="19"/>
-        </w:rPr>
-      </w:pPr>
+        <w:t>AssetHeaderInfo:</w:t>
+      </w:r>
+    </w:p>
+    <w:p>
+      <w:pPr>
+        <w:shd w:val="clear" w:color="auto" w:fill="FFFFFF"/>
+        <w:spacing w:before="120" w:after="240" w:line="230" w:lineRule="atLeast"/>
+        <w:rPr>
+          <w:rFonts w:ascii="Verdana" w:hAnsi="Verdana" w:cs="Times New Roman"/>
+          <w:color w:val="000000"/>
+          <w:sz w:val="19"/>
+          <w:szCs w:val="19"/>
+        </w:rPr>
+      </w:pPr>
+      <w:r>
+        <w:rPr>
+          <w:rFonts w:ascii="Verdana" w:hAnsi="Verdana" w:cs="Times New Roman"/>
+          <w:color w:val="000000"/>
+          <w:sz w:val="19"/>
+          <w:szCs w:val="19"/>
+        </w:rPr>
+        <w:tab/>
+        <w:t>ID,</w:t>
+      </w:r>
+      <w:r>
+        <w:rPr>
+          <w:rFonts w:ascii="Verdana" w:hAnsi="Verdana" w:cs="Times New Roman"/>
+          <w:color w:val="000000"/>
+          <w:sz w:val="19"/>
+          <w:szCs w:val="19"/>
+        </w:rPr>
+        <w:t xml:space="preserve"> LEADER, Date, Control ID, Receiver, Render, Token</w:t>
+      </w:r>
+      <w:r>
+        <w:rPr>
+          <w:rFonts w:ascii="Verdana" w:hAnsi="Verdana" w:cs="Times New Roman"/>
+          <w:color w:val="000000"/>
+          <w:sz w:val="19"/>
+          <w:szCs w:val="19"/>
+        </w:rPr>
+        <w:t>, Title, Sub Title</w:t>
+      </w:r>
+      <w:r>
+        <w:rPr>
+          <w:rFonts w:ascii="Verdana" w:hAnsi="Verdana" w:cs="Times New Roman"/>
+          <w:color w:val="000000"/>
+          <w:sz w:val="19"/>
+          <w:szCs w:val="19"/>
+        </w:rPr>
+        <w:t>, Copyright</w:t>
+      </w:r>
+    </w:p>
+    <w:p>
+      <w:pPr>
+        <w:shd w:val="clear" w:color="auto" w:fill="FFFFFF"/>
+        <w:spacing w:before="120" w:after="240" w:line="230" w:lineRule="atLeast"/>
+        <w:rPr>
+          <w:rFonts w:ascii="Verdana" w:hAnsi="Verdana" w:cs="Times New Roman"/>
+          <w:color w:val="000000"/>
+          <w:sz w:val="19"/>
+          <w:szCs w:val="19"/>
+        </w:rPr>
+      </w:pPr>
+      <w:r>
+        <w:rPr>
+          <w:rFonts w:ascii="Verdana" w:hAnsi="Verdana" w:cs="Times New Roman"/>
+          <w:color w:val="000000"/>
+          <w:sz w:val="19"/>
+          <w:szCs w:val="19"/>
+        </w:rPr>
+        <w:t>Asset</w:t>
+      </w:r>
       <w:r>
         <w:rPr>
           <w:rFonts w:ascii="Verdana" w:hAnsi="Verdana" w:cs="Times New Roman"/>
@@ -286,31 +314,1181 @@
           <w:sz w:val="19"/>
           <w:szCs w:val="19"/>
         </w:rPr>
-        <w:t>ReleaseList:</w:t>
-      </w:r>
-    </w:p>
-    <w:p>
-      <w:pPr>
-        <w:shd w:val="clear" w:color="auto" w:fill="FFFFFF"/>
-        <w:spacing w:before="120" w:after="240" w:line="230" w:lineRule="atLeast"/>
-        <w:rPr>
-          <w:rFonts w:ascii="Verdana" w:hAnsi="Verdana" w:cs="Times New Roman"/>
-          <w:color w:val="000000"/>
-          <w:sz w:val="19"/>
-          <w:szCs w:val="19"/>
-        </w:rPr>
-      </w:pPr>
-      <w:r>
-        <w:rPr>
-          <w:rFonts w:ascii="Verdana" w:hAnsi="Verdana" w:cs="Times New Roman"/>
-          <w:color w:val="000000"/>
-          <w:sz w:val="19"/>
-          <w:szCs w:val="19"/>
-        </w:rPr>
-        <w:t>DealList:</w:t>
+        <w:tab/>
+      </w:r>
+      <w:r>
+        <w:rPr>
+          <w:rFonts w:ascii="Verdana" w:hAnsi="Verdana" w:cs="Times New Roman"/>
+          <w:color w:val="000000"/>
+          <w:sz w:val="19"/>
+          <w:szCs w:val="19"/>
+        </w:rPr>
+        <w:t>Audio</w:t>
+      </w:r>
+      <w:r>
+        <w:rPr>
+          <w:rFonts w:ascii="Verdana" w:hAnsi="Verdana" w:cs="Times New Roman"/>
+          <w:color w:val="000000"/>
+          <w:sz w:val="19"/>
+          <w:szCs w:val="19"/>
+        </w:rPr>
+        <w:t>Recording</w:t>
+      </w:r>
+      <w:r>
+        <w:rPr>
+          <w:rFonts w:ascii="Verdana" w:hAnsi="Verdana" w:cs="Times New Roman"/>
+          <w:color w:val="000000"/>
+          <w:sz w:val="19"/>
+          <w:szCs w:val="19"/>
+        </w:rPr>
+        <w:t xml:space="preserve"> (A</w:t>
+      </w:r>
+      <w:r>
+        <w:rPr>
+          <w:rFonts w:ascii="Verdana" w:hAnsi="Verdana" w:cs="Times New Roman"/>
+          <w:color w:val="000000"/>
+          <w:sz w:val="19"/>
+          <w:szCs w:val="19"/>
+        </w:rPr>
+        <w:t>rray)</w:t>
+      </w:r>
+      <w:r>
+        <w:rPr>
+          <w:rFonts w:ascii="Verdana" w:hAnsi="Verdana" w:cs="Times New Roman"/>
+          <w:color w:val="000000"/>
+          <w:sz w:val="19"/>
+          <w:szCs w:val="19"/>
+        </w:rPr>
+        <w:t>:</w:t>
+      </w:r>
+    </w:p>
+    <w:p>
+      <w:pPr>
+        <w:shd w:val="clear" w:color="auto" w:fill="FFFFFF"/>
+        <w:spacing w:before="120" w:after="240" w:line="230" w:lineRule="atLeast"/>
+        <w:rPr>
+          <w:rFonts w:ascii="Verdana" w:hAnsi="Verdana" w:cs="Times New Roman"/>
+          <w:color w:val="000000"/>
+          <w:sz w:val="19"/>
+          <w:szCs w:val="19"/>
+        </w:rPr>
+      </w:pPr>
+      <w:r>
+        <w:rPr>
+          <w:rFonts w:ascii="Verdana" w:hAnsi="Verdana" w:cs="Times New Roman"/>
+          <w:color w:val="000000"/>
+          <w:sz w:val="19"/>
+          <w:szCs w:val="19"/>
+        </w:rPr>
+        <w:tab/>
+      </w:r>
+      <w:r>
+        <w:rPr>
+          <w:rFonts w:ascii="Verdana" w:hAnsi="Verdana" w:cs="Times New Roman"/>
+          <w:color w:val="000000"/>
+          <w:sz w:val="19"/>
+          <w:szCs w:val="19"/>
+        </w:rPr>
+        <w:tab/>
+        <w:t>Date</w:t>
+      </w:r>
+      <w:r>
+        <w:rPr>
+          <w:rFonts w:ascii="Verdana" w:hAnsi="Verdana" w:cs="Times New Roman"/>
+          <w:color w:val="000000"/>
+          <w:sz w:val="19"/>
+          <w:szCs w:val="19"/>
+        </w:rPr>
+        <w:t>:</w:t>
+      </w:r>
+    </w:p>
+    <w:p>
+      <w:pPr>
+        <w:shd w:val="clear" w:color="auto" w:fill="FFFFFF"/>
+        <w:spacing w:before="120" w:after="240" w:line="230" w:lineRule="atLeast"/>
+        <w:rPr>
+          <w:rFonts w:ascii="Verdana" w:hAnsi="Verdana" w:cs="Times New Roman"/>
+          <w:color w:val="000000"/>
+          <w:sz w:val="19"/>
+          <w:szCs w:val="19"/>
+        </w:rPr>
+      </w:pPr>
+      <w:r>
+        <w:rPr>
+          <w:rFonts w:ascii="Verdana" w:hAnsi="Verdana" w:cs="Times New Roman"/>
+          <w:color w:val="000000"/>
+          <w:sz w:val="19"/>
+          <w:szCs w:val="19"/>
+        </w:rPr>
+        <w:tab/>
+      </w:r>
+      <w:r>
+        <w:rPr>
+          <w:rFonts w:ascii="Verdana" w:hAnsi="Verdana" w:cs="Times New Roman"/>
+          <w:color w:val="000000"/>
+          <w:sz w:val="19"/>
+          <w:szCs w:val="19"/>
+        </w:rPr>
+        <w:tab/>
+        <w:t>Duration:</w:t>
+      </w:r>
+    </w:p>
+    <w:p>
+      <w:pPr>
+        <w:shd w:val="clear" w:color="auto" w:fill="FFFFFF"/>
+        <w:spacing w:before="120" w:after="240" w:line="230" w:lineRule="atLeast"/>
+        <w:rPr>
+          <w:rFonts w:ascii="Verdana" w:hAnsi="Verdana" w:cs="Times New Roman"/>
+          <w:color w:val="000000"/>
+          <w:sz w:val="19"/>
+          <w:szCs w:val="19"/>
+        </w:rPr>
+      </w:pPr>
+      <w:r>
+        <w:rPr>
+          <w:rFonts w:ascii="Verdana" w:hAnsi="Verdana" w:cs="Times New Roman"/>
+          <w:color w:val="000000"/>
+          <w:sz w:val="19"/>
+          <w:szCs w:val="19"/>
+        </w:rPr>
+        <w:tab/>
+      </w:r>
+      <w:r>
+        <w:rPr>
+          <w:rFonts w:ascii="Verdana" w:hAnsi="Verdana" w:cs="Times New Roman"/>
+          <w:color w:val="000000"/>
+          <w:sz w:val="19"/>
+          <w:szCs w:val="19"/>
+        </w:rPr>
+        <w:tab/>
+        <w:t>Title:</w:t>
+      </w:r>
+    </w:p>
+    <w:p>
+      <w:pPr>
+        <w:shd w:val="clear" w:color="auto" w:fill="FFFFFF"/>
+        <w:spacing w:before="120" w:after="240" w:line="230" w:lineRule="atLeast"/>
+        <w:rPr>
+          <w:rFonts w:ascii="Verdana" w:hAnsi="Verdana" w:cs="Times New Roman"/>
+          <w:color w:val="000000"/>
+          <w:sz w:val="19"/>
+          <w:szCs w:val="19"/>
+        </w:rPr>
+      </w:pPr>
+      <w:r>
+        <w:rPr>
+          <w:rFonts w:ascii="Verdana" w:hAnsi="Verdana" w:cs="Times New Roman"/>
+          <w:color w:val="000000"/>
+          <w:sz w:val="19"/>
+          <w:szCs w:val="19"/>
+        </w:rPr>
+        <w:tab/>
+      </w:r>
+      <w:r>
+        <w:rPr>
+          <w:rFonts w:ascii="Verdana" w:hAnsi="Verdana" w:cs="Times New Roman"/>
+          <w:color w:val="000000"/>
+          <w:sz w:val="19"/>
+          <w:szCs w:val="19"/>
+        </w:rPr>
+        <w:tab/>
+        <w:t>ID:</w:t>
+      </w:r>
+    </w:p>
+    <w:p>
+      <w:pPr>
+        <w:shd w:val="clear" w:color="auto" w:fill="FFFFFF"/>
+        <w:spacing w:before="120" w:after="240" w:line="230" w:lineRule="atLeast"/>
+        <w:rPr>
+          <w:rFonts w:ascii="Verdana" w:hAnsi="Verdana" w:cs="Times New Roman"/>
+          <w:color w:val="000000"/>
+          <w:sz w:val="19"/>
+          <w:szCs w:val="19"/>
+        </w:rPr>
+      </w:pPr>
+      <w:r>
+        <w:rPr>
+          <w:rFonts w:ascii="Verdana" w:hAnsi="Verdana" w:cs="Times New Roman"/>
+          <w:color w:val="000000"/>
+          <w:sz w:val="19"/>
+          <w:szCs w:val="19"/>
+        </w:rPr>
+        <w:tab/>
+      </w:r>
+      <w:r>
+        <w:rPr>
+          <w:rFonts w:ascii="Verdana" w:hAnsi="Verdana" w:cs="Times New Roman"/>
+          <w:color w:val="000000"/>
+          <w:sz w:val="19"/>
+          <w:szCs w:val="19"/>
+        </w:rPr>
+        <w:tab/>
+        <w:t>Type:</w:t>
+      </w:r>
+    </w:p>
+    <w:p>
+      <w:pPr>
+        <w:shd w:val="clear" w:color="auto" w:fill="FFFFFF"/>
+        <w:spacing w:before="120" w:after="240" w:line="230" w:lineRule="atLeast"/>
+        <w:rPr>
+          <w:rFonts w:ascii="Verdana" w:hAnsi="Verdana" w:cs="Times New Roman"/>
+          <w:color w:val="000000"/>
+          <w:sz w:val="19"/>
+          <w:szCs w:val="19"/>
+        </w:rPr>
+      </w:pPr>
+      <w:r>
+        <w:rPr>
+          <w:rFonts w:ascii="Verdana" w:hAnsi="Verdana" w:cs="Times New Roman"/>
+          <w:color w:val="000000"/>
+          <w:sz w:val="19"/>
+          <w:szCs w:val="19"/>
+        </w:rPr>
+        <w:tab/>
+      </w:r>
+      <w:r>
+        <w:rPr>
+          <w:rFonts w:ascii="Verdana" w:hAnsi="Verdana" w:cs="Times New Roman"/>
+          <w:color w:val="000000"/>
+          <w:sz w:val="19"/>
+          <w:szCs w:val="19"/>
+        </w:rPr>
+        <w:tab/>
+        <w:t>Reference:</w:t>
+      </w:r>
+    </w:p>
+    <w:p>
+      <w:pPr>
+        <w:shd w:val="clear" w:color="auto" w:fill="FFFFFF"/>
+        <w:spacing w:before="120" w:after="240" w:line="230" w:lineRule="atLeast"/>
+        <w:rPr>
+          <w:rFonts w:ascii="Verdana" w:hAnsi="Verdana" w:cs="Times New Roman"/>
+          <w:color w:val="000000"/>
+          <w:sz w:val="19"/>
+          <w:szCs w:val="19"/>
+        </w:rPr>
+      </w:pPr>
+      <w:r>
+        <w:rPr>
+          <w:rFonts w:ascii="Verdana" w:hAnsi="Verdana" w:cs="Times New Roman"/>
+          <w:color w:val="000000"/>
+          <w:sz w:val="19"/>
+          <w:szCs w:val="19"/>
+        </w:rPr>
+        <w:tab/>
+      </w:r>
+      <w:r>
+        <w:rPr>
+          <w:rFonts w:ascii="Verdana" w:hAnsi="Verdana" w:cs="Times New Roman"/>
+          <w:color w:val="000000"/>
+          <w:sz w:val="19"/>
+          <w:szCs w:val="19"/>
+        </w:rPr>
+        <w:tab/>
+      </w:r>
+      <w:r>
+        <w:rPr>
+          <w:rFonts w:ascii="Verdana" w:hAnsi="Verdana" w:cs="Times New Roman"/>
+          <w:color w:val="000000"/>
+          <w:sz w:val="19"/>
+          <w:szCs w:val="19"/>
+        </w:rPr>
+        <w:t>Resource</w:t>
+      </w:r>
+      <w:r>
+        <w:rPr>
+          <w:rFonts w:ascii="Verdana" w:hAnsi="Verdana" w:cs="Times New Roman"/>
+          <w:color w:val="000000"/>
+          <w:sz w:val="19"/>
+          <w:szCs w:val="19"/>
+        </w:rPr>
+        <w:t xml:space="preserve"> (</w:t>
+      </w:r>
+      <w:r>
+        <w:rPr>
+          <w:rFonts w:ascii="Verdana" w:hAnsi="Verdana" w:cs="Times New Roman"/>
+          <w:color w:val="000000"/>
+          <w:sz w:val="19"/>
+          <w:szCs w:val="19"/>
+        </w:rPr>
+        <w:t>vocalist</w:t>
+      </w:r>
+      <w:r>
+        <w:rPr>
+          <w:rFonts w:ascii="Verdana" w:hAnsi="Verdana" w:cs="Times New Roman"/>
+          <w:color w:val="000000"/>
+          <w:sz w:val="19"/>
+          <w:szCs w:val="19"/>
+        </w:rPr>
+        <w:t>, pianist, guitarist, etc.)</w:t>
+      </w:r>
+      <w:r>
+        <w:rPr>
+          <w:rFonts w:ascii="Verdana" w:hAnsi="Verdana" w:cs="Times New Roman"/>
+          <w:color w:val="000000"/>
+          <w:sz w:val="19"/>
+          <w:szCs w:val="19"/>
+        </w:rPr>
+        <w:t xml:space="preserve"> (</w:t>
+      </w:r>
+      <w:r>
+        <w:rPr>
+          <w:rFonts w:ascii="Verdana" w:hAnsi="Verdana" w:cs="Times New Roman"/>
+          <w:color w:val="000000"/>
+          <w:sz w:val="19"/>
+          <w:szCs w:val="19"/>
+        </w:rPr>
+        <w:t>Array</w:t>
+      </w:r>
+      <w:r>
+        <w:rPr>
+          <w:rFonts w:ascii="Verdana" w:hAnsi="Verdana" w:cs="Times New Roman"/>
+          <w:color w:val="000000"/>
+          <w:sz w:val="19"/>
+          <w:szCs w:val="19"/>
+        </w:rPr>
+        <w:t>)</w:t>
+      </w:r>
+      <w:r>
+        <w:rPr>
+          <w:rFonts w:ascii="Verdana" w:hAnsi="Verdana" w:cs="Times New Roman"/>
+          <w:color w:val="000000"/>
+          <w:sz w:val="19"/>
+          <w:szCs w:val="19"/>
+        </w:rPr>
+        <w:t>:</w:t>
+      </w:r>
+    </w:p>
+    <w:p>
+      <w:pPr>
+        <w:shd w:val="clear" w:color="auto" w:fill="FFFFFF"/>
+        <w:spacing w:before="120" w:after="240" w:line="230" w:lineRule="atLeast"/>
+        <w:rPr>
+          <w:rFonts w:ascii="Verdana" w:hAnsi="Verdana" w:cs="Times New Roman"/>
+          <w:color w:val="000000"/>
+          <w:sz w:val="19"/>
+          <w:szCs w:val="19"/>
+        </w:rPr>
+      </w:pPr>
+      <w:r>
+        <w:rPr>
+          <w:rFonts w:ascii="Verdana" w:hAnsi="Verdana" w:cs="Times New Roman"/>
+          <w:color w:val="000000"/>
+          <w:sz w:val="19"/>
+          <w:szCs w:val="19"/>
+        </w:rPr>
+        <w:tab/>
+      </w:r>
+      <w:r>
+        <w:rPr>
+          <w:rFonts w:ascii="Verdana" w:hAnsi="Verdana" w:cs="Times New Roman"/>
+          <w:color w:val="000000"/>
+          <w:sz w:val="19"/>
+          <w:szCs w:val="19"/>
+        </w:rPr>
+        <w:tab/>
+      </w:r>
+      <w:r>
+        <w:rPr>
+          <w:rFonts w:ascii="Verdana" w:hAnsi="Verdana" w:cs="Times New Roman"/>
+          <w:color w:val="000000"/>
+          <w:sz w:val="19"/>
+          <w:szCs w:val="19"/>
+        </w:rPr>
+        <w:tab/>
+        <w:t>First</w:t>
+      </w:r>
+      <w:r>
+        <w:rPr>
+          <w:rFonts w:ascii="Verdana" w:hAnsi="Verdana" w:cs="Times New Roman"/>
+          <w:color w:val="000000"/>
+          <w:sz w:val="19"/>
+          <w:szCs w:val="19"/>
+        </w:rPr>
+        <w:t>Name:</w:t>
+      </w:r>
+    </w:p>
+    <w:p>
+      <w:pPr>
+        <w:shd w:val="clear" w:color="auto" w:fill="FFFFFF"/>
+        <w:spacing w:before="120" w:after="240" w:line="230" w:lineRule="atLeast"/>
+        <w:rPr>
+          <w:rFonts w:ascii="Verdana" w:hAnsi="Verdana" w:cs="Times New Roman"/>
+          <w:color w:val="000000"/>
+          <w:sz w:val="19"/>
+          <w:szCs w:val="19"/>
+        </w:rPr>
+      </w:pPr>
+      <w:r>
+        <w:rPr>
+          <w:rFonts w:ascii="Verdana" w:hAnsi="Verdana" w:cs="Times New Roman"/>
+          <w:color w:val="000000"/>
+          <w:sz w:val="19"/>
+          <w:szCs w:val="19"/>
+        </w:rPr>
+        <w:tab/>
+      </w:r>
+      <w:r>
+        <w:rPr>
+          <w:rFonts w:ascii="Verdana" w:hAnsi="Verdana" w:cs="Times New Roman"/>
+          <w:color w:val="000000"/>
+          <w:sz w:val="19"/>
+          <w:szCs w:val="19"/>
+        </w:rPr>
+        <w:tab/>
+      </w:r>
+      <w:r>
+        <w:rPr>
+          <w:rFonts w:ascii="Verdana" w:hAnsi="Verdana" w:cs="Times New Roman"/>
+          <w:color w:val="000000"/>
+          <w:sz w:val="19"/>
+          <w:szCs w:val="19"/>
+        </w:rPr>
+        <w:tab/>
+        <w:t>Last</w:t>
+      </w:r>
+      <w:r>
+        <w:rPr>
+          <w:rFonts w:ascii="Verdana" w:hAnsi="Verdana" w:cs="Times New Roman"/>
+          <w:color w:val="000000"/>
+          <w:sz w:val="19"/>
+          <w:szCs w:val="19"/>
+        </w:rPr>
+        <w:t>Name:</w:t>
+      </w:r>
+    </w:p>
+    <w:p>
+      <w:pPr>
+        <w:shd w:val="clear" w:color="auto" w:fill="FFFFFF"/>
+        <w:spacing w:before="120" w:after="240" w:line="230" w:lineRule="atLeast"/>
+        <w:rPr>
+          <w:rFonts w:ascii="Verdana" w:hAnsi="Verdana" w:cs="Times New Roman"/>
+          <w:color w:val="000000"/>
+          <w:sz w:val="19"/>
+          <w:szCs w:val="19"/>
+        </w:rPr>
+      </w:pPr>
+      <w:r>
+        <w:rPr>
+          <w:rFonts w:ascii="Verdana" w:hAnsi="Verdana" w:cs="Times New Roman"/>
+          <w:color w:val="000000"/>
+          <w:sz w:val="19"/>
+          <w:szCs w:val="19"/>
+        </w:rPr>
+        <w:tab/>
+      </w:r>
+      <w:r>
+        <w:rPr>
+          <w:rFonts w:ascii="Verdana" w:hAnsi="Verdana" w:cs="Times New Roman"/>
+          <w:color w:val="000000"/>
+          <w:sz w:val="19"/>
+          <w:szCs w:val="19"/>
+        </w:rPr>
+        <w:tab/>
+      </w:r>
+      <w:r>
+        <w:rPr>
+          <w:rFonts w:ascii="Verdana" w:hAnsi="Verdana" w:cs="Times New Roman"/>
+          <w:color w:val="000000"/>
+          <w:sz w:val="19"/>
+          <w:szCs w:val="19"/>
+        </w:rPr>
+        <w:tab/>
+        <w:t>ContactInfo:</w:t>
+      </w:r>
+    </w:p>
+    <w:p>
+      <w:pPr>
+        <w:shd w:val="clear" w:color="auto" w:fill="FFFFFF"/>
+        <w:spacing w:before="120" w:after="240" w:line="230" w:lineRule="atLeast"/>
+        <w:rPr>
+          <w:rFonts w:ascii="Verdana" w:hAnsi="Verdana" w:cs="Times New Roman"/>
+          <w:color w:val="000000"/>
+          <w:sz w:val="19"/>
+          <w:szCs w:val="19"/>
+        </w:rPr>
+      </w:pPr>
+      <w:r>
+        <w:rPr>
+          <w:rFonts w:ascii="Verdana" w:hAnsi="Verdana" w:cs="Times New Roman"/>
+          <w:color w:val="000000"/>
+          <w:sz w:val="19"/>
+          <w:szCs w:val="19"/>
+        </w:rPr>
+        <w:lastRenderedPageBreak/>
+        <w:tab/>
+      </w:r>
+      <w:r>
+        <w:rPr>
+          <w:rFonts w:ascii="Verdana" w:hAnsi="Verdana" w:cs="Times New Roman"/>
+          <w:color w:val="000000"/>
+          <w:sz w:val="19"/>
+          <w:szCs w:val="19"/>
+        </w:rPr>
+        <w:tab/>
+      </w:r>
+      <w:r>
+        <w:rPr>
+          <w:rFonts w:ascii="Verdana" w:hAnsi="Verdana" w:cs="Times New Roman"/>
+          <w:color w:val="000000"/>
+          <w:sz w:val="19"/>
+          <w:szCs w:val="19"/>
+        </w:rPr>
+        <w:tab/>
+      </w:r>
+      <w:r>
+        <w:rPr>
+          <w:rFonts w:ascii="Verdana" w:hAnsi="Verdana" w:cs="Times New Roman"/>
+          <w:color w:val="000000"/>
+          <w:sz w:val="19"/>
+          <w:szCs w:val="19"/>
+        </w:rPr>
+        <w:t>Stage</w:t>
+      </w:r>
+      <w:r>
+        <w:rPr>
+          <w:rFonts w:ascii="Verdana" w:hAnsi="Verdana" w:cs="Times New Roman"/>
+          <w:color w:val="000000"/>
+          <w:sz w:val="19"/>
+          <w:szCs w:val="19"/>
+        </w:rPr>
+        <w:t>Name:</w:t>
+      </w:r>
+    </w:p>
+    <w:p>
+      <w:pPr>
+        <w:shd w:val="clear" w:color="auto" w:fill="FFFFFF"/>
+        <w:spacing w:before="120" w:after="240" w:line="230" w:lineRule="atLeast"/>
+        <w:rPr>
+          <w:rFonts w:ascii="Verdana" w:hAnsi="Verdana" w:cs="Times New Roman"/>
+          <w:color w:val="000000"/>
+          <w:sz w:val="19"/>
+          <w:szCs w:val="19"/>
+        </w:rPr>
+      </w:pPr>
+      <w:r>
+        <w:rPr>
+          <w:rFonts w:ascii="Verdana" w:hAnsi="Verdana" w:cs="Times New Roman"/>
+          <w:color w:val="000000"/>
+          <w:sz w:val="19"/>
+          <w:szCs w:val="19"/>
+        </w:rPr>
+        <w:tab/>
+      </w:r>
+      <w:r>
+        <w:rPr>
+          <w:rFonts w:ascii="Verdana" w:hAnsi="Verdana" w:cs="Times New Roman"/>
+          <w:color w:val="000000"/>
+          <w:sz w:val="19"/>
+          <w:szCs w:val="19"/>
+        </w:rPr>
+        <w:tab/>
+      </w:r>
+      <w:r>
+        <w:rPr>
+          <w:rFonts w:ascii="Verdana" w:hAnsi="Verdana" w:cs="Times New Roman"/>
+          <w:color w:val="000000"/>
+          <w:sz w:val="19"/>
+          <w:szCs w:val="19"/>
+        </w:rPr>
+        <w:tab/>
+        <w:t>Role:</w:t>
+      </w:r>
+    </w:p>
+    <w:p>
+      <w:pPr>
+        <w:shd w:val="clear" w:color="auto" w:fill="FFFFFF"/>
+        <w:spacing w:before="120" w:after="240" w:line="230" w:lineRule="atLeast"/>
+        <w:rPr>
+          <w:rFonts w:ascii="Verdana" w:hAnsi="Verdana" w:cs="Times New Roman"/>
+          <w:color w:val="000000"/>
+          <w:sz w:val="19"/>
+          <w:szCs w:val="19"/>
+        </w:rPr>
+      </w:pPr>
+      <w:r>
+        <w:rPr>
+          <w:rFonts w:ascii="Verdana" w:hAnsi="Verdana" w:cs="Times New Roman"/>
+          <w:color w:val="000000"/>
+          <w:sz w:val="19"/>
+          <w:szCs w:val="19"/>
+        </w:rPr>
+        <w:tab/>
+      </w:r>
+      <w:r>
+        <w:rPr>
+          <w:rFonts w:ascii="Verdana" w:hAnsi="Verdana" w:cs="Times New Roman"/>
+          <w:color w:val="000000"/>
+          <w:sz w:val="19"/>
+          <w:szCs w:val="19"/>
+        </w:rPr>
+        <w:tab/>
+      </w:r>
+      <w:r>
+        <w:rPr>
+          <w:rFonts w:ascii="Verdana" w:hAnsi="Verdana" w:cs="Times New Roman"/>
+          <w:color w:val="000000"/>
+          <w:sz w:val="19"/>
+          <w:szCs w:val="19"/>
+        </w:rPr>
+        <w:tab/>
+        <w:t>Group</w:t>
+      </w:r>
+      <w:r>
+        <w:rPr>
+          <w:rFonts w:ascii="Verdana" w:hAnsi="Verdana" w:cs="Times New Roman"/>
+          <w:color w:val="000000"/>
+          <w:sz w:val="19"/>
+          <w:szCs w:val="19"/>
+        </w:rPr>
+        <w:t>Name:</w:t>
+      </w:r>
+    </w:p>
+    <w:p>
+      <w:pPr>
+        <w:shd w:val="clear" w:color="auto" w:fill="FFFFFF"/>
+        <w:spacing w:before="120" w:after="240" w:line="230" w:lineRule="atLeast"/>
+        <w:rPr>
+          <w:rFonts w:ascii="Verdana" w:hAnsi="Verdana" w:cs="Times New Roman"/>
+          <w:color w:val="000000"/>
+          <w:sz w:val="19"/>
+          <w:szCs w:val="19"/>
+        </w:rPr>
+      </w:pPr>
+      <w:r>
+        <w:rPr>
+          <w:rFonts w:ascii="Verdana" w:hAnsi="Verdana" w:cs="Times New Roman"/>
+          <w:color w:val="000000"/>
+          <w:sz w:val="19"/>
+          <w:szCs w:val="19"/>
+        </w:rPr>
+        <w:tab/>
+      </w:r>
+      <w:r>
+        <w:rPr>
+          <w:rFonts w:ascii="Verdana" w:hAnsi="Verdana" w:cs="Times New Roman"/>
+          <w:color w:val="000000"/>
+          <w:sz w:val="19"/>
+          <w:szCs w:val="19"/>
+        </w:rPr>
+        <w:tab/>
+      </w:r>
+      <w:r>
+        <w:rPr>
+          <w:rFonts w:ascii="Verdana" w:hAnsi="Verdana" w:cs="Times New Roman"/>
+          <w:color w:val="000000"/>
+          <w:sz w:val="19"/>
+          <w:szCs w:val="19"/>
+        </w:rPr>
+        <w:tab/>
+        <w:t>Reference:</w:t>
+      </w:r>
+    </w:p>
+    <w:p>
+      <w:pPr>
+        <w:shd w:val="clear" w:color="auto" w:fill="FFFFFF"/>
+        <w:spacing w:before="120" w:after="240" w:line="230" w:lineRule="atLeast"/>
+        <w:rPr>
+          <w:rFonts w:ascii="Verdana" w:hAnsi="Verdana" w:cs="Times New Roman"/>
+          <w:color w:val="000000"/>
+          <w:sz w:val="19"/>
+          <w:szCs w:val="19"/>
+        </w:rPr>
+      </w:pPr>
+      <w:r>
+        <w:rPr>
+          <w:rFonts w:ascii="Verdana" w:hAnsi="Verdana" w:cs="Times New Roman"/>
+          <w:color w:val="000000"/>
+          <w:sz w:val="19"/>
+          <w:szCs w:val="19"/>
+        </w:rPr>
+        <w:tab/>
+      </w:r>
+      <w:r>
+        <w:rPr>
+          <w:rFonts w:ascii="Verdana" w:hAnsi="Verdana" w:cs="Times New Roman"/>
+          <w:color w:val="000000"/>
+          <w:sz w:val="19"/>
+          <w:szCs w:val="19"/>
+        </w:rPr>
+        <w:tab/>
+      </w:r>
+      <w:r>
+        <w:rPr>
+          <w:rFonts w:ascii="Verdana" w:hAnsi="Verdana" w:cs="Times New Roman"/>
+          <w:color w:val="000000"/>
+          <w:sz w:val="19"/>
+          <w:szCs w:val="19"/>
+        </w:rPr>
+        <w:tab/>
+        <w:t>Lab</w:t>
+      </w:r>
+      <w:r>
+        <w:rPr>
+          <w:rFonts w:ascii="Verdana" w:hAnsi="Verdana" w:cs="Times New Roman"/>
+          <w:color w:val="000000"/>
+          <w:sz w:val="19"/>
+          <w:szCs w:val="19"/>
+        </w:rPr>
+        <w:t>e</w:t>
+      </w:r>
+      <w:r>
+        <w:rPr>
+          <w:rFonts w:ascii="Verdana" w:hAnsi="Verdana" w:cs="Times New Roman"/>
+          <w:color w:val="000000"/>
+          <w:sz w:val="19"/>
+          <w:szCs w:val="19"/>
+        </w:rPr>
+        <w:t>l</w:t>
+      </w:r>
+      <w:r>
+        <w:rPr>
+          <w:rFonts w:ascii="Verdana" w:hAnsi="Verdana" w:cs="Times New Roman"/>
+          <w:color w:val="000000"/>
+          <w:sz w:val="19"/>
+          <w:szCs w:val="19"/>
+        </w:rPr>
+        <w:t>Name:</w:t>
+      </w:r>
+    </w:p>
+    <w:p>
+      <w:pPr>
+        <w:shd w:val="clear" w:color="auto" w:fill="FFFFFF"/>
+        <w:spacing w:before="120" w:after="240" w:line="230" w:lineRule="atLeast"/>
+        <w:rPr>
+          <w:rFonts w:ascii="Verdana" w:hAnsi="Verdana" w:cs="Times New Roman"/>
+          <w:color w:val="000000"/>
+          <w:sz w:val="19"/>
+          <w:szCs w:val="19"/>
+        </w:rPr>
+      </w:pPr>
+      <w:r>
+        <w:rPr>
+          <w:rFonts w:ascii="Verdana" w:hAnsi="Verdana" w:cs="Times New Roman"/>
+          <w:color w:val="000000"/>
+          <w:sz w:val="19"/>
+          <w:szCs w:val="19"/>
+        </w:rPr>
+        <w:tab/>
+      </w:r>
+      <w:r>
+        <w:rPr>
+          <w:rFonts w:ascii="Verdana" w:hAnsi="Verdana" w:cs="Times New Roman"/>
+          <w:color w:val="000000"/>
+          <w:sz w:val="19"/>
+          <w:szCs w:val="19"/>
+        </w:rPr>
+        <w:tab/>
+      </w:r>
+      <w:r>
+        <w:rPr>
+          <w:rFonts w:ascii="Verdana" w:hAnsi="Verdana" w:cs="Times New Roman"/>
+          <w:color w:val="000000"/>
+          <w:sz w:val="19"/>
+          <w:szCs w:val="19"/>
+        </w:rPr>
+        <w:tab/>
+        <w:t>RecordingR</w:t>
+      </w:r>
+      <w:r>
+        <w:rPr>
+          <w:rFonts w:ascii="Verdana" w:hAnsi="Verdana" w:cs="Times New Roman"/>
+          <w:color w:val="000000"/>
+          <w:sz w:val="19"/>
+          <w:szCs w:val="19"/>
+        </w:rPr>
+        <w:t>ight:</w:t>
+      </w:r>
+      <w:r>
+        <w:rPr>
+          <w:rFonts w:ascii="Verdana" w:hAnsi="Verdana" w:cs="Times New Roman"/>
+          <w:color w:val="000000"/>
+          <w:sz w:val="19"/>
+          <w:szCs w:val="19"/>
+        </w:rPr>
+        <w:t xml:space="preserve"> </w:t>
+      </w:r>
+    </w:p>
+    <w:p>
+      <w:pPr>
+        <w:shd w:val="clear" w:color="auto" w:fill="FFFFFF"/>
+        <w:spacing w:before="120" w:after="240" w:line="230" w:lineRule="atLeast"/>
+        <w:rPr>
+          <w:rFonts w:ascii="Verdana" w:hAnsi="Verdana" w:cs="Times New Roman"/>
+          <w:color w:val="000000"/>
+          <w:sz w:val="19"/>
+          <w:szCs w:val="19"/>
+        </w:rPr>
+      </w:pPr>
+      <w:r>
+        <w:rPr>
+          <w:rFonts w:ascii="Verdana" w:hAnsi="Verdana" w:cs="Times New Roman"/>
+          <w:color w:val="000000"/>
+          <w:sz w:val="19"/>
+          <w:szCs w:val="19"/>
+        </w:rPr>
+        <w:tab/>
+      </w:r>
+      <w:r>
+        <w:rPr>
+          <w:rFonts w:ascii="Verdana" w:hAnsi="Verdana" w:cs="Times New Roman"/>
+          <w:color w:val="000000"/>
+          <w:sz w:val="19"/>
+          <w:szCs w:val="19"/>
+        </w:rPr>
+        <w:tab/>
+      </w:r>
+      <w:r>
+        <w:rPr>
+          <w:rFonts w:ascii="Verdana" w:hAnsi="Verdana" w:cs="Times New Roman"/>
+          <w:color w:val="000000"/>
+          <w:sz w:val="19"/>
+          <w:szCs w:val="19"/>
+        </w:rPr>
+        <w:tab/>
+        <w:t>Lyrics:</w:t>
+      </w:r>
+    </w:p>
+    <w:p>
+      <w:pPr>
+        <w:shd w:val="clear" w:color="auto" w:fill="FFFFFF"/>
+        <w:spacing w:before="120" w:after="240" w:line="230" w:lineRule="atLeast"/>
+        <w:rPr>
+          <w:rFonts w:ascii="Verdana" w:hAnsi="Verdana" w:cs="Times New Roman"/>
+          <w:color w:val="000000"/>
+          <w:sz w:val="19"/>
+          <w:szCs w:val="19"/>
+        </w:rPr>
+      </w:pPr>
+      <w:r>
+        <w:rPr>
+          <w:rFonts w:ascii="Verdana" w:hAnsi="Verdana" w:cs="Times New Roman"/>
+          <w:color w:val="000000"/>
+          <w:sz w:val="19"/>
+          <w:szCs w:val="19"/>
+        </w:rPr>
+        <w:tab/>
+      </w:r>
+      <w:r>
+        <w:rPr>
+          <w:rFonts w:ascii="Verdana" w:hAnsi="Verdana" w:cs="Times New Roman"/>
+          <w:color w:val="000000"/>
+          <w:sz w:val="19"/>
+          <w:szCs w:val="19"/>
+        </w:rPr>
+        <w:tab/>
+      </w:r>
+      <w:r>
+        <w:rPr>
+          <w:rFonts w:ascii="Verdana" w:hAnsi="Verdana" w:cs="Times New Roman"/>
+          <w:color w:val="000000"/>
+          <w:sz w:val="19"/>
+          <w:szCs w:val="19"/>
+        </w:rPr>
+        <w:tab/>
+        <w:t>Genre:</w:t>
+      </w:r>
+      <w:r>
+        <w:rPr>
+          <w:rFonts w:ascii="Verdana" w:hAnsi="Verdana" w:cs="Times New Roman"/>
+          <w:color w:val="000000"/>
+          <w:sz w:val="19"/>
+          <w:szCs w:val="19"/>
+        </w:rPr>
+        <w:tab/>
+      </w:r>
+    </w:p>
+    <w:p>
+      <w:pPr>
+        <w:shd w:val="clear" w:color="auto" w:fill="FFFFFF"/>
+        <w:spacing w:before="120" w:after="240" w:line="230" w:lineRule="atLeast"/>
+        <w:rPr>
+          <w:rFonts w:ascii="Verdana" w:hAnsi="Verdana" w:cs="Times New Roman"/>
+          <w:color w:val="000000"/>
+          <w:sz w:val="19"/>
+          <w:szCs w:val="19"/>
+        </w:rPr>
+      </w:pPr>
+      <w:r>
+        <w:rPr>
+          <w:rFonts w:ascii="Verdana" w:hAnsi="Verdana" w:cs="Times New Roman"/>
+          <w:color w:val="000000"/>
+          <w:sz w:val="19"/>
+          <w:szCs w:val="19"/>
+        </w:rPr>
+        <w:tab/>
+      </w:r>
+      <w:r>
+        <w:rPr>
+          <w:rFonts w:ascii="Verdana" w:hAnsi="Verdana" w:cs="Times New Roman"/>
+          <w:color w:val="000000"/>
+          <w:sz w:val="19"/>
+          <w:szCs w:val="19"/>
+        </w:rPr>
+        <w:tab/>
+      </w:r>
+      <w:r>
+        <w:rPr>
+          <w:rFonts w:ascii="Verdana" w:hAnsi="Verdana" w:cs="Times New Roman"/>
+          <w:color w:val="000000"/>
+          <w:sz w:val="19"/>
+          <w:szCs w:val="19"/>
+        </w:rPr>
+        <w:tab/>
+        <w:t>Audio</w:t>
+      </w:r>
+      <w:r>
+        <w:rPr>
+          <w:rFonts w:ascii="Verdana" w:hAnsi="Verdana" w:cs="Times New Roman"/>
+          <w:color w:val="000000"/>
+          <w:sz w:val="19"/>
+          <w:szCs w:val="19"/>
+        </w:rPr>
+        <w:t>Technical</w:t>
       </w:r>
       <w:bookmarkStart w:id="0" w:name="_GoBack"/>
       <w:bookmarkEnd w:id="0"/>
+      <w:r>
+        <w:rPr>
+          <w:rFonts w:ascii="Verdana" w:hAnsi="Verdana" w:cs="Times New Roman"/>
+          <w:color w:val="000000"/>
+          <w:sz w:val="19"/>
+          <w:szCs w:val="19"/>
+        </w:rPr>
+        <w:t>Detail:</w:t>
+      </w:r>
+    </w:p>
+    <w:p>
+      <w:pPr>
+        <w:shd w:val="clear" w:color="auto" w:fill="FFFFFF"/>
+        <w:spacing w:before="120" w:after="240" w:line="230" w:lineRule="atLeast"/>
+        <w:rPr>
+          <w:rFonts w:ascii="Verdana" w:hAnsi="Verdana" w:cs="Times New Roman"/>
+          <w:color w:val="000000"/>
+          <w:sz w:val="19"/>
+          <w:szCs w:val="19"/>
+        </w:rPr>
+      </w:pPr>
+      <w:r>
+        <w:rPr>
+          <w:rFonts w:ascii="Verdana" w:hAnsi="Verdana" w:cs="Times New Roman"/>
+          <w:color w:val="000000"/>
+          <w:sz w:val="19"/>
+          <w:szCs w:val="19"/>
+        </w:rPr>
+        <w:tab/>
+      </w:r>
+      <w:r>
+        <w:rPr>
+          <w:rFonts w:ascii="Verdana" w:hAnsi="Verdana" w:cs="Times New Roman"/>
+          <w:color w:val="000000"/>
+          <w:sz w:val="19"/>
+          <w:szCs w:val="19"/>
+        </w:rPr>
+        <w:tab/>
+      </w:r>
+      <w:r>
+        <w:rPr>
+          <w:rFonts w:ascii="Verdana" w:hAnsi="Verdana" w:cs="Times New Roman"/>
+          <w:color w:val="000000"/>
+          <w:sz w:val="19"/>
+          <w:szCs w:val="19"/>
+        </w:rPr>
+        <w:tab/>
+        <w:t>Ethnicity:</w:t>
+      </w:r>
+    </w:p>
+    <w:p>
+      <w:pPr>
+        <w:shd w:val="clear" w:color="auto" w:fill="FFFFFF"/>
+        <w:spacing w:before="120" w:after="240" w:line="230" w:lineRule="atLeast"/>
+        <w:rPr>
+          <w:rFonts w:ascii="Verdana" w:hAnsi="Verdana" w:cs="Times New Roman"/>
+          <w:color w:val="000000"/>
+          <w:sz w:val="19"/>
+          <w:szCs w:val="19"/>
+        </w:rPr>
+      </w:pPr>
+      <w:r>
+        <w:rPr>
+          <w:rFonts w:ascii="Verdana" w:hAnsi="Verdana" w:cs="Times New Roman"/>
+          <w:color w:val="000000"/>
+          <w:sz w:val="19"/>
+          <w:szCs w:val="19"/>
+        </w:rPr>
+        <w:tab/>
+      </w:r>
+      <w:r>
+        <w:rPr>
+          <w:rFonts w:ascii="Verdana" w:hAnsi="Verdana" w:cs="Times New Roman"/>
+          <w:color w:val="000000"/>
+          <w:sz w:val="19"/>
+          <w:szCs w:val="19"/>
+        </w:rPr>
+        <w:tab/>
+      </w:r>
+      <w:r>
+        <w:rPr>
+          <w:rFonts w:ascii="Verdana" w:hAnsi="Verdana" w:cs="Times New Roman"/>
+          <w:color w:val="000000"/>
+          <w:sz w:val="19"/>
+          <w:szCs w:val="19"/>
+        </w:rPr>
+        <w:tab/>
+        <w:t>Gender:</w:t>
+      </w:r>
+      <w:r>
+        <w:rPr>
+          <w:rFonts w:ascii="Verdana" w:hAnsi="Verdana" w:cs="Times New Roman"/>
+          <w:color w:val="000000"/>
+          <w:sz w:val="19"/>
+          <w:szCs w:val="19"/>
+        </w:rPr>
+        <w:tab/>
+      </w:r>
+    </w:p>
+    <w:p>
+      <w:pPr>
+        <w:shd w:val="clear" w:color="auto" w:fill="FFFFFF"/>
+        <w:spacing w:before="120" w:after="240" w:line="230" w:lineRule="atLeast"/>
+        <w:rPr>
+          <w:rFonts w:ascii="Verdana" w:hAnsi="Verdana" w:cs="Times New Roman"/>
+          <w:color w:val="000000"/>
+          <w:sz w:val="19"/>
+          <w:szCs w:val="19"/>
+        </w:rPr>
+      </w:pPr>
+    </w:p>
+    <w:p>
+      <w:pPr>
+        <w:shd w:val="clear" w:color="auto" w:fill="FFFFFF"/>
+        <w:spacing w:before="120" w:after="240" w:line="230" w:lineRule="atLeast"/>
+        <w:rPr>
+          <w:rFonts w:ascii="Verdana" w:hAnsi="Verdana" w:cs="Times New Roman"/>
+          <w:color w:val="000000"/>
+          <w:sz w:val="19"/>
+          <w:szCs w:val="19"/>
+        </w:rPr>
+      </w:pPr>
+      <w:r>
+        <w:rPr>
+          <w:rFonts w:ascii="Verdana" w:hAnsi="Verdana" w:cs="Times New Roman"/>
+          <w:color w:val="000000"/>
+          <w:sz w:val="19"/>
+          <w:szCs w:val="19"/>
+        </w:rPr>
+        <w:tab/>
+        <w:t>Video</w:t>
+      </w:r>
+      <w:r>
+        <w:rPr>
+          <w:rFonts w:ascii="Verdana" w:hAnsi="Verdana" w:cs="Times New Roman"/>
+          <w:color w:val="000000"/>
+          <w:sz w:val="19"/>
+          <w:szCs w:val="19"/>
+        </w:rPr>
+        <w:t>Recording</w:t>
+      </w:r>
+      <w:r>
+        <w:rPr>
+          <w:rFonts w:ascii="Verdana" w:hAnsi="Verdana" w:cs="Times New Roman"/>
+          <w:color w:val="000000"/>
+          <w:sz w:val="19"/>
+          <w:szCs w:val="19"/>
+        </w:rPr>
+        <w:t xml:space="preserve"> (array)</w:t>
+      </w:r>
+    </w:p>
+    <w:p>
+      <w:pPr>
+        <w:shd w:val="clear" w:color="auto" w:fill="FFFFFF"/>
+        <w:spacing w:before="120" w:after="240" w:line="230" w:lineRule="atLeast"/>
+        <w:rPr>
+          <w:rFonts w:ascii="Verdana" w:hAnsi="Verdana" w:cs="Times New Roman"/>
+          <w:color w:val="000000"/>
+          <w:sz w:val="19"/>
+          <w:szCs w:val="19"/>
+        </w:rPr>
+      </w:pPr>
+      <w:r>
+        <w:rPr>
+          <w:rFonts w:ascii="Verdana" w:hAnsi="Verdana" w:cs="Times New Roman"/>
+          <w:color w:val="000000"/>
+          <w:sz w:val="19"/>
+          <w:szCs w:val="19"/>
+        </w:rPr>
+        <w:tab/>
+        <w:t>Movie</w:t>
+      </w:r>
+      <w:r>
+        <w:rPr>
+          <w:rFonts w:ascii="Verdana" w:hAnsi="Verdana" w:cs="Times New Roman"/>
+          <w:color w:val="000000"/>
+          <w:sz w:val="19"/>
+          <w:szCs w:val="19"/>
+        </w:rPr>
+        <w:t xml:space="preserve"> (array)</w:t>
+      </w:r>
+    </w:p>
+    <w:p>
+      <w:pPr>
+        <w:shd w:val="clear" w:color="auto" w:fill="FFFFFF"/>
+        <w:spacing w:before="120" w:after="240" w:line="230" w:lineRule="atLeast"/>
+        <w:rPr>
+          <w:rFonts w:ascii="Verdana" w:hAnsi="Verdana" w:cs="Times New Roman"/>
+          <w:color w:val="000000"/>
+          <w:sz w:val="19"/>
+          <w:szCs w:val="19"/>
+        </w:rPr>
+      </w:pPr>
+      <w:r>
+        <w:rPr>
+          <w:rFonts w:ascii="Verdana" w:hAnsi="Verdana" w:cs="Times New Roman"/>
+          <w:color w:val="000000"/>
+          <w:sz w:val="19"/>
+          <w:szCs w:val="19"/>
+        </w:rPr>
+        <w:t>Asset</w:t>
+      </w:r>
+      <w:r>
+        <w:rPr>
+          <w:rFonts w:ascii="Verdana" w:hAnsi="Verdana" w:cs="Times New Roman"/>
+          <w:color w:val="000000"/>
+          <w:sz w:val="19"/>
+          <w:szCs w:val="19"/>
+        </w:rPr>
+        <w:t>ReleaseList:</w:t>
+      </w:r>
+    </w:p>
+    <w:p>
+      <w:pPr>
+        <w:shd w:val="clear" w:color="auto" w:fill="FFFFFF"/>
+        <w:spacing w:before="120" w:after="240" w:line="230" w:lineRule="atLeast"/>
+        <w:rPr>
+          <w:rFonts w:ascii="Verdana" w:hAnsi="Verdana" w:cs="Times New Roman"/>
+          <w:color w:val="000000"/>
+          <w:sz w:val="19"/>
+          <w:szCs w:val="19"/>
+        </w:rPr>
+      </w:pPr>
+      <w:r>
+        <w:rPr>
+          <w:rFonts w:ascii="Verdana" w:hAnsi="Verdana" w:cs="Times New Roman"/>
+          <w:color w:val="000000"/>
+          <w:sz w:val="19"/>
+          <w:szCs w:val="19"/>
+        </w:rPr>
+        <w:t>Asset</w:t>
+      </w:r>
+      <w:r>
+        <w:rPr>
+          <w:rFonts w:ascii="Verdana" w:hAnsi="Verdana" w:cs="Times New Roman"/>
+          <w:color w:val="000000"/>
+          <w:sz w:val="19"/>
+          <w:szCs w:val="19"/>
+        </w:rPr>
+        <w:t>DealList:</w:t>
+      </w:r>
     </w:p>
     <w:p>
       <w:pPr>

</xml_diff>